<commit_message>
no se que mas poner
</commit_message>
<xml_diff>
--- a/Primera/hola.docx
+++ b/Primera/hola.docx
@@ -4,13 +4,17 @@
   <w:body>
     <w:p>
       <w:r>
-        <w:t>Aca estaran mis a</w:t>
+        <w:t>Aca estaran mis apuntes de la segunda etapa de mi postulacion para la scesi:</w:t>
       </w:r>
+    </w:p>
+    <w:p>
+      <w:r>
+        <w:t>Comandos:</w:t>
+      </w:r>
+    </w:p>
+    <w:p>
       <w:bookmarkStart w:id="0" w:name="_GoBack"/>
       <w:bookmarkEnd w:id="0"/>
-      <w:r>
-        <w:t>puntes de la segunda etapa de mi postulacion para la scesi:</w:t>
-      </w:r>
     </w:p>
     <w:sectPr>
       <w:pgSz w:w="11906" w:h="16838"/>

</xml_diff>

<commit_message>
que mas pongo xd
</commit_message>
<xml_diff>
--- a/Primera/hola.docx
+++ b/Primera/hola.docx
@@ -13,9 +13,18 @@
       </w:r>
     </w:p>
     <w:p>
+      <w:r>
+        <w:t>git ignore: Es para ignorar archis específicos</w:t>
+      </w:r>
+    </w:p>
+    <w:p>
+      <w:r>
+        <w:t>git init: para empezar en git</w:t>
+      </w:r>
       <w:bookmarkStart w:id="0" w:name="_GoBack"/>
       <w:bookmarkEnd w:id="0"/>
     </w:p>
+    <w:p/>
     <w:sectPr>
       <w:pgSz w:w="11906" w:h="16838"/>
       <w:pgMar w:top="1417" w:right="1701" w:bottom="1417" w:left="1701" w:header="720" w:footer="720" w:gutter="0"/>

</xml_diff>

<commit_message>
no se que mas poner aca
</commit_message>
<xml_diff>
--- a/Primera/hola.docx
+++ b/Primera/hola.docx
@@ -45,6 +45,11 @@
     <w:p>
       <w:r>
         <w:t>El dia de hoy no hubo clases</w:t>
+      </w:r>
+    </w:p>
+    <w:p>
+      <w:r>
+        <w:t>Hoy tampoco hubo clasessssss</w:t>
       </w:r>
       <w:bookmarkStart w:id="0" w:name="_GoBack"/>
       <w:bookmarkEnd w:id="0"/>

</xml_diff>